<commit_message>
added github link to process doc
</commit_message>
<xml_diff>
--- a/process_document.docx
+++ b/process_document.docx
@@ -64,6 +64,11 @@
       </w:r>
     </w:p>
     <w:p/>
+    <w:p>
+      <w:r>
+        <w:t>https://github.com/IIEWFL/cldv6212-part-1-ST10259834-Aaryan-Makan</w:t>
+      </w:r>
+    </w:p>
     <w:p/>
     <w:p>
       <w:pPr>
@@ -82,6 +87,9 @@
     </w:p>
     <w:p>
       <w:r>
+        <w:rPr>
+          <w:noProof/>
+        </w:rPr>
         <w:drawing>
           <wp:inline distT="0" distB="0" distL="0" distR="0" wp14:anchorId="595148F4" wp14:editId="3BC49290">
             <wp:extent cx="5943600" cy="3313430"/>
@@ -140,6 +148,9 @@
     </w:p>
     <w:p>
       <w:r>
+        <w:rPr>
+          <w:noProof/>
+        </w:rPr>
         <w:drawing>
           <wp:inline distT="0" distB="0" distL="0" distR="0" wp14:anchorId="7E8AB806" wp14:editId="5F037156">
             <wp:extent cx="5943600" cy="2894965"/>
@@ -179,6 +190,9 @@
     </w:p>
     <w:p>
       <w:r>
+        <w:rPr>
+          <w:noProof/>
+        </w:rPr>
         <w:drawing>
           <wp:inline distT="0" distB="0" distL="0" distR="0" wp14:anchorId="29819DE9" wp14:editId="218438CF">
             <wp:extent cx="5943600" cy="2698750"/>
@@ -218,6 +232,9 @@
     </w:p>
     <w:p>
       <w:r>
+        <w:rPr>
+          <w:noProof/>
+        </w:rPr>
         <w:lastRenderedPageBreak/>
         <w:drawing>
           <wp:inline distT="0" distB="0" distL="0" distR="0" wp14:anchorId="4B8E4DA6" wp14:editId="30661A72">
@@ -274,6 +291,9 @@
     </w:p>
     <w:p>
       <w:r>
+        <w:rPr>
+          <w:noProof/>
+        </w:rPr>
         <w:drawing>
           <wp:inline distT="0" distB="0" distL="0" distR="0" wp14:anchorId="18374C16" wp14:editId="267CB902">
             <wp:extent cx="5943600" cy="2959100"/>
@@ -336,6 +356,9 @@
     </w:p>
     <w:p>
       <w:r>
+        <w:rPr>
+          <w:noProof/>
+        </w:rPr>
         <w:drawing>
           <wp:inline distT="0" distB="0" distL="0" distR="0" wp14:anchorId="56BD916B" wp14:editId="2D1761B7">
             <wp:extent cx="5943600" cy="2819400"/>
@@ -391,6 +414,9 @@
     <w:p/>
     <w:p>
       <w:r>
+        <w:rPr>
+          <w:noProof/>
+        </w:rPr>
         <w:drawing>
           <wp:inline distT="0" distB="0" distL="0" distR="0" wp14:anchorId="51512E29" wp14:editId="64399C23">
             <wp:extent cx="5943600" cy="3044190"/>
@@ -1546,6 +1572,7 @@
   <w:style w:type="character" w:default="1" w:styleId="DefaultParagraphFont">
     <w:name w:val="Default Paragraph Font"/>
     <w:uiPriority w:val="1"/>
+    <w:semiHidden/>
     <w:unhideWhenUsed/>
   </w:style>
   <w:style w:type="table" w:default="1" w:styleId="TableNormal">

</xml_diff>